<commit_message>
Update resume 3/17/2017 (2)
</commit_message>
<xml_diff>
--- a/app/uploads/ResumePro.docx
+++ b/app/uploads/ResumePro.docx
@@ -313,17 +313,7 @@
           <w:sz w:val="20"/>
           <w:szCs w:val="20"/>
         </w:rPr>
-        <w:t>, high level of accuracy and strong attention to detail, with excellent verbal</w:t>
-      </w:r>
-      <w:bookmarkStart w:id="0" w:name="_GoBack"/>
-      <w:bookmarkEnd w:id="0"/>
-      <w:r>
-        <w:rPr>
-          <w:rFonts w:ascii="Verdana" w:eastAsia="Verdana" w:hAnsi="Verdana" w:cs="Verdana"/>
-          <w:sz w:val="20"/>
-          <w:szCs w:val="20"/>
-        </w:rPr>
-        <w:t xml:space="preserve"> and written communication skills.</w:t>
+        <w:t>, high level of accuracy and strong attention to detail, with excellent verbal and written communication skills.</w:t>
       </w:r>
     </w:p>
     <w:p>
@@ -777,7 +767,7 @@
           <w:sz w:val="20"/>
           <w:szCs w:val="20"/>
         </w:rPr>
-        <w:t>Python</w:t>
+        <w:t>C,  C++</w:t>
       </w:r>
       <w:r>
         <w:rPr>
@@ -807,7 +797,7 @@
           <w:sz w:val="20"/>
           <w:szCs w:val="20"/>
         </w:rPr>
-        <w:t>Familiar: C#, C++</w:t>
+        <w:t>Familiar: C#, Python</w:t>
       </w:r>
       <w:r>
         <w:rPr>
@@ -954,7 +944,18 @@
           <w:sz w:val="20"/>
           <w:szCs w:val="20"/>
         </w:rPr>
-        <w:t>EMPLOYMENT HISTORY</w:t>
+        <w:t xml:space="preserve">EMPLOYMENT </w:t>
+      </w:r>
+      <w:bookmarkStart w:id="0" w:name="_GoBack"/>
+      <w:bookmarkEnd w:id="0"/>
+      <w:r>
+        <w:rPr>
+          <w:rFonts w:ascii="Verdana" w:eastAsia="Verdana" w:hAnsi="Verdana" w:cs="Verdana"/>
+          <w:b/>
+          <w:sz w:val="20"/>
+          <w:szCs w:val="20"/>
+        </w:rPr>
+        <w:t>HISTORY</w:t>
       </w:r>
     </w:p>
     <w:p>
@@ -3852,7 +3853,7 @@
 </file>
 
 <file path=customXml/itemProps1.xml><?xml version="1.0" encoding="utf-8"?>
-<ds:datastoreItem xmlns:ds="http://schemas.openxmlformats.org/officeDocument/2006/customXml" ds:itemID="{B9E20CC5-73EA-5249-8838-E27A06DE3706}">
+<ds:datastoreItem xmlns:ds="http://schemas.openxmlformats.org/officeDocument/2006/customXml" ds:itemID="{D3771109-49AF-4D48-8BA1-D83F5A53A0CF}">
   <ds:schemaRefs>
     <ds:schemaRef ds:uri="http://schemas.openxmlformats.org/officeDocument/2006/bibliography"/>
     <ds:schemaRef ds:uri="http://www.w3.org/2000/xmlns/"/>

</xml_diff>